<commit_message>
Modelling with 3 model
</commit_message>
<xml_diff>
--- a/Capstone3_project_proposal.docx
+++ b/Capstone3_project_proposal.docx
@@ -660,7 +660,25 @@
           <w:szCs w:val="21"/>
           <w:shd w:val="clear" w:color="auto" w:fill="FFFFFF"/>
         </w:rPr>
-        <w:t xml:space="preserve">water Plant need to forecast the underground(aquifers) water level and water flow, for each day of the year. </w:t>
+        <w:t>water Plant need to forecast the underground(aquifers) water level and water flow, for eac</w:t>
+      </w:r>
+      <w:r>
+        <w:rPr>
+          <w:rFonts w:ascii="Arial" w:hAnsi="Arial" w:cs="Arial"/>
+          <w:sz w:val="21"/>
+          <w:szCs w:val="21"/>
+          <w:shd w:val="clear" w:color="auto" w:fill="FFFFFF"/>
+        </w:rPr>
+        <w:t xml:space="preserve">h </w:t>
+      </w:r>
+      <w:r>
+        <w:rPr>
+          <w:rFonts w:ascii="Arial" w:hAnsi="Arial" w:cs="Arial"/>
+          <w:sz w:val="21"/>
+          <w:szCs w:val="21"/>
+          <w:shd w:val="clear" w:color="auto" w:fill="FFFFFF"/>
+        </w:rPr>
+        <w:t xml:space="preserve">year. </w:t>
       </w:r>
     </w:p>
     <w:p>

</xml_diff>